<commit_message>
made edits to document
</commit_message>
<xml_diff>
--- a/relational_algebra_LTC.docx
+++ b/relational_algebra_LTC.docx
@@ -34,23 +34,7 @@
           <w:rFonts w:ascii="Segoe UI" w:eastAsia="Segoe UI" w:hAnsi="Segoe UI" w:cs="Segoe UI"/>
           <w:color w:val="1D2125"/>
         </w:rPr>
-        <w:t xml:space="preserve">Using relational algebra, write </w:t>
-      </w:r>
-      <w:proofErr w:type="gramStart"/>
-      <w:r>
-        <w:rPr>
-          <w:rFonts w:ascii="Segoe UI" w:eastAsia="Segoe UI" w:hAnsi="Segoe UI" w:cs="Segoe UI"/>
-          <w:color w:val="1D2125"/>
-        </w:rPr>
-        <w:t>the statements</w:t>
-      </w:r>
-      <w:proofErr w:type="gramEnd"/>
-      <w:r>
-        <w:rPr>
-          <w:rFonts w:ascii="Segoe UI" w:eastAsia="Segoe UI" w:hAnsi="Segoe UI" w:cs="Segoe UI"/>
-          <w:color w:val="1D2125"/>
-        </w:rPr>
-        <w:t xml:space="preserve"> to implement the following queries based on the relations provided below. For your convenience, you can copy/paste the sigma, pi, join, and union symbols from here</w:t>
+        <w:t>Using relational algebra, write the statements to implement the following queries based on the relations provided below. For your convenience, you can copy/paste the sigma, pi, join, and union symbols from here</w:t>
       </w:r>
       <w:r>
         <w:rPr>
@@ -331,7 +315,6 @@
         </w:rPr>
         <w:t>_</w:t>
       </w:r>
-      <w:proofErr w:type="gramStart"/>
       <w:r>
         <w:rPr>
           <w:rFonts w:ascii="Segoe UI" w:eastAsia="Segoe UI" w:hAnsi="Segoe UI" w:cs="Segoe UI"/>
@@ -348,7 +331,6 @@
         </w:rPr>
         <w:t>(</w:t>
       </w:r>
-      <w:proofErr w:type="gramEnd"/>
       <w:r>
         <w:rPr>
           <w:rFonts w:ascii="Segoe UI" w:eastAsia="Segoe UI" w:hAnsi="Segoe UI" w:cs="Segoe UI"/>
@@ -459,25 +441,7 @@
           <w:color w:val="1D2125"/>
           <w:vertAlign w:val="subscript"/>
         </w:rPr>
-        <w:t>boat_</w:t>
-      </w:r>
-      <w:proofErr w:type="gramStart"/>
-      <w:r>
-        <w:rPr>
-          <w:rFonts w:ascii="Segoe UI" w:eastAsia="Segoe UI" w:hAnsi="Segoe UI" w:cs="Segoe UI"/>
-          <w:color w:val="1D2125"/>
-          <w:vertAlign w:val="subscript"/>
-        </w:rPr>
-        <w:t>id(</w:t>
-      </w:r>
-      <w:proofErr w:type="gramEnd"/>
-      <w:r>
-        <w:rPr>
-          <w:rFonts w:ascii="Segoe UI" w:eastAsia="Segoe UI" w:hAnsi="Segoe UI" w:cs="Segoe UI"/>
-          <w:color w:val="1D2125"/>
-          <w:vertAlign w:val="subscript"/>
-        </w:rPr>
-        <w:t>σ color = ‘red’</w:t>
+        <w:t>boat_id(σ color = ‘red’</w:t>
       </w:r>
       <w:r>
         <w:rPr>
@@ -770,23 +734,13 @@
         </w:rPr>
         <w:t xml:space="preserve"> </w:t>
       </w:r>
-      <w:proofErr w:type="gramStart"/>
-      <w:r>
-        <w:rPr>
-          <w:rFonts w:ascii="Segoe UI" w:eastAsia="Segoe UI" w:hAnsi="Segoe UI" w:cs="Segoe UI"/>
-          <w:color w:val="1D2125"/>
-          <w:vertAlign w:val="subscript"/>
-        </w:rPr>
-        <w:t>COUNT(</w:t>
-      </w:r>
-      <w:proofErr w:type="gramEnd"/>
-      <w:r>
-        <w:rPr>
-          <w:rFonts w:ascii="Segoe UI" w:eastAsia="Segoe UI" w:hAnsi="Segoe UI" w:cs="Segoe UI"/>
-          <w:color w:val="1D2125"/>
-          <w:vertAlign w:val="subscript"/>
-        </w:rPr>
-        <w:t>*)</w:t>
+      <w:r>
+        <w:rPr>
+          <w:rFonts w:ascii="Segoe UI" w:eastAsia="Segoe UI" w:hAnsi="Segoe UI" w:cs="Segoe UI"/>
+          <w:color w:val="1D2125"/>
+          <w:vertAlign w:val="subscript"/>
+        </w:rPr>
+        <w:t>COUNT(*)</w:t>
       </w:r>
       <w:r>
         <w:rPr>
@@ -802,23 +756,7 @@
           <w:color w:val="1D2125"/>
           <w:vertAlign w:val="subscript"/>
         </w:rPr>
-        <w:t>(</w:t>
-      </w:r>
-      <w:r>
-        <w:rPr>
-          <w:rFonts w:ascii="Segoe UI" w:eastAsia="Segoe UI" w:hAnsi="Segoe UI" w:cs="Segoe UI"/>
-          <w:color w:val="1D2125"/>
-          <w:vertAlign w:val="subscript"/>
-        </w:rPr>
-        <w:t>σ</w:t>
-      </w:r>
-      <w:r>
-        <w:rPr>
-          <w:rFonts w:ascii="Segoe UI" w:eastAsia="Segoe UI" w:hAnsi="Segoe UI" w:cs="Segoe UI"/>
-          <w:color w:val="1D2125"/>
-          <w:vertAlign w:val="subscript"/>
-        </w:rPr>
-        <w:t xml:space="preserve"> boat_id </w:t>
+        <w:t xml:space="preserve">(σ boat_id </w:t>
       </w:r>
       <w:r>
         <w:rPr>
@@ -999,30 +937,49 @@
           <w:color w:val="1D2125"/>
           <w:vertAlign w:val="subscript"/>
         </w:rPr>
-        <w:t xml:space="preserve">= ‘red’ (Reservations </w:t>
-      </w:r>
-      <w:r>
-        <w:rPr>
-          <w:rFonts w:ascii="Segoe UI" w:eastAsia="Segoe UI" w:hAnsi="Segoe UI" w:cs="Segoe UI"/>
-          <w:color w:val="1D2125"/>
-          <w:vertAlign w:val="subscript"/>
-        </w:rPr>
-        <w:t>⋈ (</w:t>
-      </w:r>
-      <w:r>
-        <w:rPr>
-          <w:rFonts w:ascii="Segoe UI" w:eastAsia="Segoe UI" w:hAnsi="Segoe UI" w:cs="Segoe UI"/>
-          <w:color w:val="1D2125"/>
-          <w:vertAlign w:val="subscript"/>
-        </w:rPr>
-        <w:t>σ B.Color = ‘red’</w:t>
-      </w:r>
-      <w:r>
-        <w:rPr>
-          <w:rFonts w:ascii="Segoe UI" w:eastAsia="Segoe UI" w:hAnsi="Segoe UI" w:cs="Segoe UI"/>
-          <w:color w:val="1D2125"/>
-        </w:rPr>
-        <w:t xml:space="preserve"> (Boats) ⋈ Sailors)</w:t>
+        <w:t xml:space="preserve">= ‘red’ </w:t>
+      </w:r>
+      <w:r>
+        <w:rPr>
+          <w:rFonts w:ascii="Segoe UI" w:eastAsia="Segoe UI" w:hAnsi="Segoe UI" w:cs="Segoe UI"/>
+          <w:color w:val="1D2125"/>
+        </w:rPr>
+        <w:t>(</w:t>
+      </w:r>
+      <w:r>
+        <w:rPr>
+          <w:rFonts w:ascii="Segoe UI" w:eastAsia="Segoe UI" w:hAnsi="Segoe UI" w:cs="Segoe UI"/>
+          <w:color w:val="1D2125"/>
+        </w:rPr>
+        <w:t xml:space="preserve">Sailors </w:t>
+      </w:r>
+      <w:r>
+        <w:rPr>
+          <w:rFonts w:ascii="Segoe UI" w:eastAsia="Segoe UI" w:hAnsi="Segoe UI" w:cs="Segoe UI"/>
+          <w:color w:val="1D2125"/>
+        </w:rPr>
+        <w:t>⋈</w:t>
+      </w:r>
+      <w:r>
+        <w:rPr>
+          <w:rFonts w:ascii="Segoe UI" w:eastAsia="Segoe UI" w:hAnsi="Segoe UI" w:cs="Segoe UI"/>
+          <w:color w:val="1D2125"/>
+        </w:rPr>
+        <w:t xml:space="preserve"> </w:t>
+      </w:r>
+      <w:r>
+        <w:rPr>
+          <w:rFonts w:ascii="Segoe UI" w:eastAsia="Segoe UI" w:hAnsi="Segoe UI" w:cs="Segoe UI"/>
+          <w:color w:val="1D2125"/>
+        </w:rPr>
+        <w:t xml:space="preserve">Boats ⋈ </w:t>
+      </w:r>
+      <w:r>
+        <w:rPr>
+          <w:rFonts w:ascii="Segoe UI" w:eastAsia="Segoe UI" w:hAnsi="Segoe UI" w:cs="Segoe UI"/>
+          <w:color w:val="1D2125"/>
+        </w:rPr>
+        <w:t>Reservations</w:t>
       </w:r>
       <w:r>
         <w:rPr>
@@ -1080,12 +1037,29 @@
           <w:rFonts w:ascii="Segoe UI" w:eastAsia="Segoe UI" w:hAnsi="Segoe UI" w:cs="Segoe UI"/>
           <w:color w:val="1D2125"/>
         </w:rPr>
-        <w:t>Π</w:t>
-      </w:r>
-      <w:r>
-        <w:rPr>
-          <w:rFonts w:ascii="Segoe UI" w:eastAsia="Segoe UI" w:hAnsi="Segoe UI" w:cs="Segoe UI"/>
-          <w:color w:val="1D2125"/>
+        <w:t xml:space="preserve">Π </w:t>
+      </w:r>
+      <w:r>
+        <w:rPr>
+          <w:rFonts w:ascii="Segoe UI" w:eastAsia="Segoe UI" w:hAnsi="Segoe UI" w:cs="Segoe UI"/>
+          <w:color w:val="1D2125"/>
+          <w:vertAlign w:val="subscript"/>
+        </w:rPr>
+        <w:t xml:space="preserve">B.color (σ </w:t>
+      </w:r>
+      <w:r>
+        <w:rPr>
+          <w:rFonts w:ascii="Segoe UI" w:eastAsia="Segoe UI" w:hAnsi="Segoe UI" w:cs="Segoe UI"/>
+          <w:color w:val="1D2125"/>
+          <w:vertAlign w:val="subscript"/>
+        </w:rPr>
+        <w:t>S.Name = ‘Lubber’</w:t>
+      </w:r>
+      <w:r>
+        <w:rPr>
+          <w:rFonts w:ascii="Segoe UI" w:eastAsia="Segoe UI" w:hAnsi="Segoe UI" w:cs="Segoe UI"/>
+          <w:color w:val="1D2125"/>
+          <w:vertAlign w:val="subscript"/>
         </w:rPr>
         <w:t xml:space="preserve"> </w:t>
       </w:r>
@@ -1093,88 +1067,8 @@
         <w:rPr>
           <w:rFonts w:ascii="Segoe UI" w:eastAsia="Segoe UI" w:hAnsi="Segoe UI" w:cs="Segoe UI"/>
           <w:color w:val="1D2125"/>
-          <w:vertAlign w:val="subscript"/>
-        </w:rPr>
-        <w:t>B.color (</w:t>
-      </w:r>
-      <w:r>
-        <w:rPr>
-          <w:rFonts w:ascii="Segoe UI" w:eastAsia="Segoe UI" w:hAnsi="Segoe UI" w:cs="Segoe UI"/>
-          <w:color w:val="1D2125"/>
-          <w:vertAlign w:val="subscript"/>
-        </w:rPr>
-        <w:t>σ</w:t>
-      </w:r>
-      <w:r>
-        <w:rPr>
-          <w:rFonts w:ascii="Segoe UI" w:eastAsia="Segoe UI" w:hAnsi="Segoe UI" w:cs="Segoe UI"/>
-          <w:color w:val="1D2125"/>
-          <w:vertAlign w:val="subscript"/>
-        </w:rPr>
-        <w:t xml:space="preserve"> </w:t>
-      </w:r>
-      <w:proofErr w:type="spellStart"/>
-      <w:proofErr w:type="gramStart"/>
-      <w:r>
-        <w:rPr>
-          <w:rFonts w:ascii="Segoe UI" w:eastAsia="Segoe UI" w:hAnsi="Segoe UI" w:cs="Segoe UI"/>
-          <w:color w:val="1D2125"/>
-          <w:vertAlign w:val="subscript"/>
-        </w:rPr>
-        <w:t>S.Name</w:t>
-      </w:r>
-      <w:proofErr w:type="spellEnd"/>
-      <w:proofErr w:type="gramEnd"/>
-      <w:r>
-        <w:rPr>
-          <w:rFonts w:ascii="Segoe UI" w:eastAsia="Segoe UI" w:hAnsi="Segoe UI" w:cs="Segoe UI"/>
-          <w:color w:val="1D2125"/>
-          <w:vertAlign w:val="subscript"/>
-        </w:rPr>
-        <w:t xml:space="preserve"> = ‘Lubber’</w:t>
-      </w:r>
-      <w:r>
-        <w:rPr>
-          <w:rFonts w:ascii="Segoe UI" w:eastAsia="Segoe UI" w:hAnsi="Segoe UI" w:cs="Segoe UI"/>
-          <w:color w:val="1D2125"/>
-          <w:vertAlign w:val="subscript"/>
-        </w:rPr>
-        <w:t xml:space="preserve"> </w:t>
-      </w:r>
-      <w:r>
-        <w:rPr>
-          <w:rFonts w:ascii="Segoe UI" w:eastAsia="Segoe UI" w:hAnsi="Segoe UI" w:cs="Segoe UI"/>
-          <w:color w:val="1D2125"/>
-        </w:rPr>
-        <w:t xml:space="preserve">(Sailors </w:t>
-      </w:r>
-      <w:r>
-        <w:rPr>
-          <w:rFonts w:ascii="Segoe UI" w:eastAsia="Segoe UI" w:hAnsi="Segoe UI" w:cs="Segoe UI"/>
-          <w:color w:val="1D2125"/>
-        </w:rPr>
-        <w:t>⋈</w:t>
-      </w:r>
-      <w:r>
-        <w:rPr>
-          <w:rFonts w:ascii="Segoe UI" w:eastAsia="Segoe UI" w:hAnsi="Segoe UI" w:cs="Segoe UI"/>
-          <w:color w:val="1D2125"/>
-        </w:rPr>
-        <w:t xml:space="preserve"> Reservations </w:t>
-      </w:r>
-      <w:r>
-        <w:rPr>
-          <w:rFonts w:ascii="Segoe UI" w:eastAsia="Segoe UI" w:hAnsi="Segoe UI" w:cs="Segoe UI"/>
-          <w:color w:val="1D2125"/>
-        </w:rPr>
-        <w:t>⋈</w:t>
-      </w:r>
-      <w:r>
-        <w:rPr>
-          <w:rFonts w:ascii="Segoe UI" w:eastAsia="Segoe UI" w:hAnsi="Segoe UI" w:cs="Segoe UI"/>
-          <w:color w:val="1D2125"/>
-        </w:rPr>
-        <w:t xml:space="preserve"> Boats)</w:t>
+        </w:rPr>
+        <w:t>(Sailors ⋈ Reservations ⋈ Boats)</w:t>
       </w:r>
       <w:r>
         <w:rPr>
@@ -1225,12 +1119,37 @@
           <w:rFonts w:ascii="Segoe UI" w:eastAsia="Segoe UI" w:hAnsi="Segoe UI" w:cs="Segoe UI"/>
           <w:color w:val="1D2125"/>
         </w:rPr>
-        <w:t>Π</w:t>
-      </w:r>
-      <w:r>
-        <w:rPr>
-          <w:rFonts w:ascii="Segoe UI" w:eastAsia="Segoe UI" w:hAnsi="Segoe UI" w:cs="Segoe UI"/>
-          <w:color w:val="1D2125"/>
+        <w:t xml:space="preserve">Π </w:t>
+      </w:r>
+      <w:r>
+        <w:rPr>
+          <w:rFonts w:ascii="Segoe UI" w:eastAsia="Segoe UI" w:hAnsi="Segoe UI" w:cs="Segoe UI"/>
+          <w:color w:val="1D2125"/>
+          <w:vertAlign w:val="subscript"/>
+        </w:rPr>
+        <w:t xml:space="preserve">S.name (σ </w:t>
+      </w:r>
+      <w:r>
+        <w:rPr>
+          <w:rFonts w:ascii="Segoe UI" w:eastAsia="Segoe UI" w:hAnsi="Segoe UI" w:cs="Segoe UI"/>
+          <w:color w:val="1D2125"/>
+          <w:vertAlign w:val="subscript"/>
+        </w:rPr>
+        <w:t>B.color = ‘Red’</w:t>
+      </w:r>
+      <w:r>
+        <w:rPr>
+          <w:rFonts w:ascii="Segoe UI" w:eastAsia="Segoe UI" w:hAnsi="Segoe UI" w:cs="Segoe UI"/>
+          <w:color w:val="1D2125"/>
+          <w:vertAlign w:val="subscript"/>
+        </w:rPr>
+        <w:t xml:space="preserve"> ^ B.color = ‘Green’</w:t>
+      </w:r>
+      <w:r>
+        <w:rPr>
+          <w:rFonts w:ascii="Segoe UI" w:eastAsia="Segoe UI" w:hAnsi="Segoe UI" w:cs="Segoe UI"/>
+          <w:color w:val="1D2125"/>
+          <w:vertAlign w:val="subscript"/>
         </w:rPr>
         <w:t xml:space="preserve"> </w:t>
       </w:r>
@@ -1238,54 +1157,6 @@
         <w:rPr>
           <w:rFonts w:ascii="Segoe UI" w:eastAsia="Segoe UI" w:hAnsi="Segoe UI" w:cs="Segoe UI"/>
           <w:color w:val="1D2125"/>
-          <w:vertAlign w:val="subscript"/>
-        </w:rPr>
-        <w:t>S.name (</w:t>
-      </w:r>
-      <w:r>
-        <w:rPr>
-          <w:rFonts w:ascii="Segoe UI" w:eastAsia="Segoe UI" w:hAnsi="Segoe UI" w:cs="Segoe UI"/>
-          <w:color w:val="1D2125"/>
-          <w:vertAlign w:val="subscript"/>
-        </w:rPr>
-        <w:t>σ</w:t>
-      </w:r>
-      <w:r>
-        <w:rPr>
-          <w:rFonts w:ascii="Segoe UI" w:eastAsia="Segoe UI" w:hAnsi="Segoe UI" w:cs="Segoe UI"/>
-          <w:color w:val="1D2125"/>
-          <w:vertAlign w:val="subscript"/>
-        </w:rPr>
-        <w:t xml:space="preserve"> </w:t>
-      </w:r>
-      <w:r>
-        <w:rPr>
-          <w:rFonts w:ascii="Segoe UI" w:eastAsia="Segoe UI" w:hAnsi="Segoe UI" w:cs="Segoe UI"/>
-          <w:color w:val="1D2125"/>
-          <w:vertAlign w:val="subscript"/>
-        </w:rPr>
-        <w:t>B.color = ‘Red’</w:t>
-      </w:r>
-      <w:r>
-        <w:rPr>
-          <w:rFonts w:ascii="Segoe UI" w:eastAsia="Segoe UI" w:hAnsi="Segoe UI" w:cs="Segoe UI"/>
-          <w:color w:val="1D2125"/>
-          <w:vertAlign w:val="subscript"/>
-        </w:rPr>
-        <w:t xml:space="preserve"> ^ B.color = ‘Green’</w:t>
-      </w:r>
-      <w:r>
-        <w:rPr>
-          <w:rFonts w:ascii="Segoe UI" w:eastAsia="Segoe UI" w:hAnsi="Segoe UI" w:cs="Segoe UI"/>
-          <w:color w:val="1D2125"/>
-          <w:vertAlign w:val="subscript"/>
-        </w:rPr>
-        <w:t xml:space="preserve"> </w:t>
-      </w:r>
-      <w:r>
-        <w:rPr>
-          <w:rFonts w:ascii="Segoe UI" w:eastAsia="Segoe UI" w:hAnsi="Segoe UI" w:cs="Segoe UI"/>
-          <w:color w:val="1D2125"/>
         </w:rPr>
         <w:t>(</w:t>
       </w:r>
@@ -1301,42 +1172,14 @@
           <w:rFonts w:ascii="Segoe UI" w:eastAsia="Segoe UI" w:hAnsi="Segoe UI" w:cs="Segoe UI"/>
           <w:color w:val="1D2125"/>
         </w:rPr>
-        <w:t xml:space="preserve">oat </w:t>
-      </w:r>
-      <w:r>
-        <w:rPr>
-          <w:rFonts w:ascii="Segoe UI" w:eastAsia="Segoe UI" w:hAnsi="Segoe UI" w:cs="Segoe UI"/>
-          <w:color w:val="1D2125"/>
-        </w:rPr>
-        <w:t>⋈</w:t>
-      </w:r>
-      <w:r>
-        <w:rPr>
-          <w:rFonts w:ascii="Segoe UI" w:eastAsia="Segoe UI" w:hAnsi="Segoe UI" w:cs="Segoe UI"/>
-          <w:color w:val="1D2125"/>
-        </w:rPr>
-        <w:t xml:space="preserve"> Reservations</w:t>
-      </w:r>
-      <w:r>
-        <w:rPr>
-          <w:rFonts w:ascii="Segoe UI" w:eastAsia="Segoe UI" w:hAnsi="Segoe UI" w:cs="Segoe UI"/>
-          <w:color w:val="1D2125"/>
-        </w:rPr>
-        <w:t xml:space="preserve"> </w:t>
-      </w:r>
-      <w:r>
-        <w:rPr>
-          <w:rFonts w:ascii="Segoe UI" w:eastAsia="Segoe UI" w:hAnsi="Segoe UI" w:cs="Segoe UI"/>
-          <w:color w:val="1D2125"/>
-        </w:rPr>
-        <w:t>⋈</w:t>
-      </w:r>
-      <w:r>
-        <w:rPr>
-          <w:rFonts w:ascii="Segoe UI" w:eastAsia="Segoe UI" w:hAnsi="Segoe UI" w:cs="Segoe UI"/>
-          <w:color w:val="1D2125"/>
-        </w:rPr>
-        <w:t xml:space="preserve"> </w:t>
+        <w:t>oat ⋈ Reservations</w:t>
+      </w:r>
+      <w:r>
+        <w:rPr>
+          <w:rFonts w:ascii="Segoe UI" w:eastAsia="Segoe UI" w:hAnsi="Segoe UI" w:cs="Segoe UI"/>
+          <w:color w:val="1D2125"/>
+        </w:rPr>
+        <w:t xml:space="preserve"> ⋈ </w:t>
       </w:r>
       <w:r>
         <w:rPr>
@@ -1394,12 +1237,45 @@
           <w:rFonts w:ascii="Segoe UI" w:eastAsia="Segoe UI" w:hAnsi="Segoe UI" w:cs="Segoe UI"/>
           <w:color w:val="1D2125"/>
         </w:rPr>
-        <w:t>Π</w:t>
-      </w:r>
-      <w:r>
-        <w:rPr>
-          <w:rFonts w:ascii="Segoe UI" w:eastAsia="Segoe UI" w:hAnsi="Segoe UI" w:cs="Segoe UI"/>
-          <w:color w:val="1D2125"/>
+        <w:t xml:space="preserve">Π </w:t>
+      </w:r>
+      <w:r>
+        <w:rPr>
+          <w:rFonts w:ascii="Segoe UI" w:eastAsia="Segoe UI" w:hAnsi="Segoe UI" w:cs="Segoe UI"/>
+          <w:color w:val="1D2125"/>
+          <w:vertAlign w:val="subscript"/>
+        </w:rPr>
+        <w:t>S.name (</w:t>
+      </w:r>
+      <w:r>
+        <w:rPr>
+          <w:rFonts w:ascii="Segoe UI" w:eastAsia="Segoe UI" w:hAnsi="Segoe UI" w:cs="Segoe UI"/>
+          <w:color w:val="1D2125"/>
+          <w:vertAlign w:val="subscript"/>
+        </w:rPr>
+        <w:t>σ</w:t>
+      </w:r>
+      <w:r>
+        <w:rPr>
+          <w:rFonts w:ascii="Segoe UI" w:eastAsia="Segoe UI" w:hAnsi="Segoe UI" w:cs="Segoe UI"/>
+          <w:color w:val="1D2125"/>
+          <w:vertAlign w:val="subscript"/>
+        </w:rPr>
+        <w:t xml:space="preserve"> S.age &gt; 20 ^ B.color </w:t>
+      </w:r>
+      <w:r>
+        <w:rPr>
+          <w:rFonts w:ascii="Segoe UI" w:eastAsia="Segoe UI" w:hAnsi="Segoe UI" w:cs="Segoe UI"/>
+          <w:color w:val="1D2125"/>
+          <w:vertAlign w:val="subscript"/>
+        </w:rPr>
+        <w:t>~ ‘red’</w:t>
+      </w:r>
+      <w:r>
+        <w:rPr>
+          <w:rFonts w:ascii="Segoe UI" w:eastAsia="Segoe UI" w:hAnsi="Segoe UI" w:cs="Segoe UI"/>
+          <w:color w:val="1D2125"/>
+          <w:vertAlign w:val="subscript"/>
         </w:rPr>
         <w:t xml:space="preserve"> </w:t>
       </w:r>
@@ -1407,76 +1283,8 @@
         <w:rPr>
           <w:rFonts w:ascii="Segoe UI" w:eastAsia="Segoe UI" w:hAnsi="Segoe UI" w:cs="Segoe UI"/>
           <w:color w:val="1D2125"/>
-          <w:vertAlign w:val="subscript"/>
-        </w:rPr>
-        <w:t>S.name (</w:t>
-      </w:r>
-      <w:r>
-        <w:rPr>
-          <w:rFonts w:ascii="Segoe UI" w:eastAsia="Segoe UI" w:hAnsi="Segoe UI" w:cs="Segoe UI"/>
-          <w:color w:val="1D2125"/>
-          <w:vertAlign w:val="subscript"/>
-        </w:rPr>
-        <w:t>σ</w:t>
-      </w:r>
-      <w:r>
-        <w:rPr>
-          <w:rFonts w:ascii="Segoe UI" w:eastAsia="Segoe UI" w:hAnsi="Segoe UI" w:cs="Segoe UI"/>
-          <w:color w:val="1D2125"/>
-          <w:vertAlign w:val="subscript"/>
-        </w:rPr>
-        <w:t xml:space="preserve"> S.age &gt; 20 ^ B.color </w:t>
-      </w:r>
-      <w:r>
-        <w:rPr>
-          <w:rFonts w:ascii="Segoe UI" w:eastAsia="Segoe UI" w:hAnsi="Segoe UI" w:cs="Segoe UI"/>
-          <w:color w:val="1D2125"/>
-          <w:vertAlign w:val="subscript"/>
-        </w:rPr>
-        <w:t>~ ‘red’</w:t>
-      </w:r>
-      <w:r>
-        <w:rPr>
-          <w:rFonts w:ascii="Segoe UI" w:eastAsia="Segoe UI" w:hAnsi="Segoe UI" w:cs="Segoe UI"/>
-          <w:color w:val="1D2125"/>
-          <w:vertAlign w:val="subscript"/>
-        </w:rPr>
-        <w:t xml:space="preserve"> </w:t>
-      </w:r>
-      <w:r>
-        <w:rPr>
-          <w:rFonts w:ascii="Segoe UI" w:eastAsia="Segoe UI" w:hAnsi="Segoe UI" w:cs="Segoe UI"/>
-          <w:color w:val="1D2125"/>
-        </w:rPr>
-        <w:t xml:space="preserve">(Sailors </w:t>
-      </w:r>
-      <w:r>
-        <w:rPr>
-          <w:rFonts w:ascii="Segoe UI" w:eastAsia="Segoe UI" w:hAnsi="Segoe UI" w:cs="Segoe UI"/>
-          <w:color w:val="1D2125"/>
-        </w:rPr>
-        <w:t>⋈</w:t>
-      </w:r>
-      <w:r>
-        <w:rPr>
-          <w:rFonts w:ascii="Segoe UI" w:eastAsia="Segoe UI" w:hAnsi="Segoe UI" w:cs="Segoe UI"/>
-          <w:color w:val="1D2125"/>
-        </w:rPr>
-        <w:t xml:space="preserve"> Reservations </w:t>
-      </w:r>
-      <w:r>
-        <w:rPr>
-          <w:rFonts w:ascii="Segoe UI" w:eastAsia="Segoe UI" w:hAnsi="Segoe UI" w:cs="Segoe UI"/>
-          <w:color w:val="1D2125"/>
-        </w:rPr>
-        <w:t>⋈</w:t>
-      </w:r>
-      <w:r>
-        <w:rPr>
-          <w:rFonts w:ascii="Segoe UI" w:eastAsia="Segoe UI" w:hAnsi="Segoe UI" w:cs="Segoe UI"/>
-          <w:color w:val="1D2125"/>
-        </w:rPr>
-        <w:t xml:space="preserve"> Boats)) </w:t>
+        </w:rPr>
+        <w:t xml:space="preserve">(Sailors ⋈ Reservations ⋈ Boats)) </w:t>
       </w:r>
     </w:p>
     <w:p>

</xml_diff>